<commit_message>
Create Persons hierarchy, Update WorkScheme, Add class diagram Models project
</commit_message>
<xml_diff>
--- a/InitialWorkScheme.docx
+++ b/InitialWorkScheme.docx
@@ -100,18 +100,8 @@
                               <w:pPr>
                                 <w:pStyle w:val="NoSpacing"/>
                               </w:pPr>
-                              <w:proofErr w:type="spellStart"/>
-                              <w:proofErr w:type="gramStart"/>
-                              <w:r>
-                                <w:t>calcPrice</w:t>
-                              </w:r>
-                              <w:proofErr w:type="spellEnd"/>
-                              <w:r>
-                                <w:t>(</w:t>
-                              </w:r>
-                              <w:proofErr w:type="gramEnd"/>
-                              <w:r>
-                                <w:t>)</w:t>
+                              <w:r>
+                                <w:t>calcPrice()</w:t>
                               </w:r>
                             </w:p>
                           </w:txbxContent>
@@ -1224,11 +1214,9 @@
                         <wps:txbx>
                           <w:txbxContent>
                             <w:p>
-                              <w:proofErr w:type="spellStart"/>
                               <w:r>
                                 <w:t>Infredients</w:t>
                               </w:r>
-                              <w:proofErr w:type="spellEnd"/>
                             </w:p>
                           </w:txbxContent>
                         </wps:txbx>
@@ -2121,7 +2109,6 @@
       </w:r>
     </w:p>
     <w:p>
-      <w:bookmarkStart w:id="0" w:name="_GoBack"/>
       <w:r>
         <w:rPr>
           <w:noProof/>
@@ -2570,8 +2557,35 @@
                         <wps:txbx>
                           <w:txbxContent>
                             <w:p>
-                              <w:r>
-                                <w:t>….</w:t>
+                              <w:pPr>
+                                <w:pStyle w:val="NoSpacing"/>
+                              </w:pPr>
+                              <w:r>
+                                <w:t>IdPerson</w:t>
+                              </w:r>
+                            </w:p>
+                            <w:p>
+                              <w:pPr>
+                                <w:pStyle w:val="NoSpacing"/>
+                              </w:pPr>
+                              <w:r>
+                                <w:t>FirstName</w:t>
+                              </w:r>
+                            </w:p>
+                            <w:p>
+                              <w:pPr>
+                                <w:pStyle w:val="NoSpacing"/>
+                              </w:pPr>
+                              <w:r>
+                                <w:t>LastName</w:t>
+                              </w:r>
+                            </w:p>
+                            <w:p>
+                              <w:pPr>
+                                <w:pStyle w:val="NoSpacing"/>
+                              </w:pPr>
+                              <w:r>
+                                <w:t>Address</w:t>
                               </w:r>
                             </w:p>
                           </w:txbxContent>
@@ -2642,11 +2656,9 @@
                         <wps:txbx>
                           <w:txbxContent>
                             <w:p>
-                              <w:proofErr w:type="spellStart"/>
                               <w:r>
                                 <w:t>Custemer</w:t>
                               </w:r>
-                              <w:proofErr w:type="spellEnd"/>
                             </w:p>
                           </w:txbxContent>
                         </wps:txbx>
@@ -2680,8 +2692,27 @@
                         <wps:txbx>
                           <w:txbxContent>
                             <w:p>
-                              <w:r>
-                                <w:t>…</w:t>
+                              <w:pPr>
+                                <w:pStyle w:val="NoSpacing"/>
+                              </w:pPr>
+                              <w:r>
+                                <w:t>Salary</w:t>
+                              </w:r>
+                            </w:p>
+                            <w:p>
+                              <w:pPr>
+                                <w:pStyle w:val="NoSpacing"/>
+                              </w:pPr>
+                              <w:r>
+                                <w:t>WorkPosition</w:t>
+                              </w:r>
+                            </w:p>
+                            <w:p>
+                              <w:pPr>
+                                <w:pStyle w:val="NoSpacing"/>
+                              </w:pPr>
+                              <w:r>
+                                <w:t>UpdateSalary</w:t>
                               </w:r>
                             </w:p>
                           </w:txbxContent>
@@ -2716,9 +2747,22 @@
                         <wps:txbx>
                           <w:txbxContent>
                             <w:p>
-                              <w:r>
-                                <w:t>…</w:t>
-                              </w:r>
+                              <w:pPr>
+                                <w:pStyle w:val="NoSpacing"/>
+                              </w:pPr>
+                              <w:r>
+                                <w:t>Discount</w:t>
+                              </w:r>
+                            </w:p>
+                            <w:p>
+                              <w:pPr>
+                                <w:pStyle w:val="NoSpacing"/>
+                              </w:pPr>
+                              <w:r>
+                                <w:t>NumberOfOrders</w:t>
+                              </w:r>
+                              <w:bookmarkStart w:id="0" w:name="_GoBack"/>
+                              <w:bookmarkEnd w:id="0"/>
                             </w:p>
                           </w:txbxContent>
                         </wps:txbx>
@@ -2806,10 +2850,33 @@
           <mc:Fallback>
             <w:pict>
               <v:group id="Canvas 58" o:spid="_x0000_s1071" editas="canvas" style="width:485.9pt;height:666.75pt;mso-position-horizontal-relative:char;mso-position-vertical-relative:line" coordsize="61702,84677" o:gfxdata="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">
+                <v:shapetype id="_x0000_t75" coordsize="21600,21600" o:spt="75" o:preferrelative="t" path="m@4@5l@4@11@9@11@9@5xe" filled="f" stroked="f">
+                  <v:stroke joinstyle="miter"/>
+                  <v:formulas>
+                    <v:f eqn="if lineDrawn pixelLineWidth 0"/>
+                    <v:f eqn="sum @0 1 0"/>
+                    <v:f eqn="sum 0 0 @1"/>
+                    <v:f eqn="prod @2 1 2"/>
+                    <v:f eqn="prod @3 21600 pixelWidth"/>
+                    <v:f eqn="prod @3 21600 pixelHeight"/>
+                    <v:f eqn="sum @0 0 1"/>
+                    <v:f eqn="prod @6 1 2"/>
+                    <v:f eqn="prod @7 21600 pixelWidth"/>
+                    <v:f eqn="sum @8 21600 0"/>
+                    <v:f eqn="prod @7 21600 pixelHeight"/>
+                    <v:f eqn="sum @10 21600 0"/>
+                  </v:formulas>
+                  <v:path o:extrusionok="f" gradientshapeok="t" o:connecttype="rect"/>
+                  <o:lock v:ext="edit" aspectratio="t"/>
+                </v:shapetype>
                 <v:shape id="_x0000_s1072" type="#_x0000_t75" style="position:absolute;width:61702;height:84677;visibility:visible;mso-wrap-style:square">
                   <v:fill o:detectmouseclick="t"/>
                   <v:path o:connecttype="none"/>
                 </v:shape>
+                <v:shapetype id="_x0000_t202" coordsize="21600,21600" o:spt="202" path="m,l,21600r21600,l21600,xe">
+                  <v:stroke joinstyle="miter"/>
+                  <v:path gradientshapeok="t" o:connecttype="rect"/>
+                </v:shapetype>
                 <v:shape id="Text Box 59" o:spid="_x0000_s1073" type="#_x0000_t202" style="position:absolute;left:11396;top:1170;width:7584;height:2816;visibility:visible;mso-wrap-style:square;v-text-anchor:top" o:gfxdata="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" fillcolor="white [3201]" strokeweight=".5pt">
                   <v:textbox>
                     <w:txbxContent>
@@ -2889,6 +2956,17 @@
                     </w:txbxContent>
                   </v:textbox>
                 </v:shape>
+                <v:shapetype id="_x0000_t34" coordsize="21600,21600" o:spt="34" o:oned="t" adj="10800" path="m,l@0,0@0,21600,21600,21600e" filled="f">
+                  <v:stroke joinstyle="miter"/>
+                  <v:formulas>
+                    <v:f eqn="val #0"/>
+                  </v:formulas>
+                  <v:path arrowok="t" fillok="f" o:connecttype="none"/>
+                  <v:handles>
+                    <v:h position="#0,center"/>
+                  </v:handles>
+                  <o:lock v:ext="edit" shapetype="t"/>
+                </v:shapetype>
                 <v:shape id="Elbow Connector 66" o:spid="_x0000_s1079" type="#_x0000_t34" style="position:absolute;left:9816;top:10117;width:4156;height:6630;rotation:90;flip:x y;visibility:visible;mso-wrap-style:square" o:connectortype="elbow" o:gfxdata="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" strokecolor="black [3200]" strokeweight=".5pt">
                   <v:stroke endarrow="block"/>
                 </v:shape>
@@ -2932,8 +3010,35 @@
                   <v:textbox>
                     <w:txbxContent>
                       <w:p>
-                        <w:r>
-                          <w:t>….</w:t>
+                        <w:pPr>
+                          <w:pStyle w:val="NoSpacing"/>
+                        </w:pPr>
+                        <w:r>
+                          <w:t>IdPerson</w:t>
+                        </w:r>
+                      </w:p>
+                      <w:p>
+                        <w:pPr>
+                          <w:pStyle w:val="NoSpacing"/>
+                        </w:pPr>
+                        <w:r>
+                          <w:t>FirstName</w:t>
+                        </w:r>
+                      </w:p>
+                      <w:p>
+                        <w:pPr>
+                          <w:pStyle w:val="NoSpacing"/>
+                        </w:pPr>
+                        <w:r>
+                          <w:t>LastName</w:t>
+                        </w:r>
+                      </w:p>
+                      <w:p>
+                        <w:pPr>
+                          <w:pStyle w:val="NoSpacing"/>
+                        </w:pPr>
+                        <w:r>
+                          <w:t>Address</w:t>
                         </w:r>
                       </w:p>
                     </w:txbxContent>
@@ -2954,11 +3059,9 @@
                   <v:textbox>
                     <w:txbxContent>
                       <w:p>
-                        <w:proofErr w:type="spellStart"/>
                         <w:r>
                           <w:t>Custemer</w:t>
                         </w:r>
-                        <w:proofErr w:type="spellEnd"/>
                       </w:p>
                     </w:txbxContent>
                   </v:textbox>
@@ -2967,8 +3070,27 @@
                   <v:textbox>
                     <w:txbxContent>
                       <w:p>
-                        <w:r>
-                          <w:t>…</w:t>
+                        <w:pPr>
+                          <w:pStyle w:val="NoSpacing"/>
+                        </w:pPr>
+                        <w:r>
+                          <w:t>Salary</w:t>
+                        </w:r>
+                      </w:p>
+                      <w:p>
+                        <w:pPr>
+                          <w:pStyle w:val="NoSpacing"/>
+                        </w:pPr>
+                        <w:r>
+                          <w:t>WorkPosition</w:t>
+                        </w:r>
+                      </w:p>
+                      <w:p>
+                        <w:pPr>
+                          <w:pStyle w:val="NoSpacing"/>
+                        </w:pPr>
+                        <w:r>
+                          <w:t>UpdateSalary</w:t>
                         </w:r>
                       </w:p>
                     </w:txbxContent>
@@ -2978,9 +3100,22 @@
                   <v:textbox>
                     <w:txbxContent>
                       <w:p>
-                        <w:r>
-                          <w:t>…</w:t>
-                        </w:r>
+                        <w:pPr>
+                          <w:pStyle w:val="NoSpacing"/>
+                        </w:pPr>
+                        <w:r>
+                          <w:t>Discount</w:t>
+                        </w:r>
+                      </w:p>
+                      <w:p>
+                        <w:pPr>
+                          <w:pStyle w:val="NoSpacing"/>
+                        </w:pPr>
+                        <w:r>
+                          <w:t>NumberOfOrders</w:t>
+                        </w:r>
+                        <w:bookmarkStart w:id="1" w:name="_GoBack"/>
+                        <w:bookmarkEnd w:id="1"/>
                       </w:p>
                     </w:txbxContent>
                   </v:textbox>
@@ -2997,7 +3132,6 @@
           </mc:Fallback>
         </mc:AlternateContent>
       </w:r>
-      <w:bookmarkEnd w:id="0"/>
     </w:p>
     <w:sectPr>
       <w:pgSz w:w="12240" w:h="15840"/>
@@ -3759,7 +3893,7 @@
 </file>
 
 <file path=customXml/itemProps1.xml><?xml version="1.0" encoding="utf-8"?>
-<ds:datastoreItem xmlns:ds="http://schemas.openxmlformats.org/officeDocument/2006/customXml" ds:itemID="{7D643CF1-1B84-4F5C-A003-7A4DBE84AC7D}">
+<ds:datastoreItem xmlns:ds="http://schemas.openxmlformats.org/officeDocument/2006/customXml" ds:itemID="{AA4FEC96-29CF-4C5D-9C89-6DAFBF9A1CC9}">
   <ds:schemaRefs>
     <ds:schemaRef ds:uri="http://schemas.openxmlformats.org/officeDocument/2006/bibliography"/>
   </ds:schemaRefs>

</xml_diff>